<commit_message>
Successfuly tranlated Exhaust Vacuum
</commit_message>
<xml_diff>
--- a/asafi-ergasia3/report.docx
+++ b/asafi-ergasia3/report.docx
@@ -498,8 +498,6 @@
         </w:rPr>
         <w:t>2</w:t>
       </w:r>
-      <w:bookmarkStart w:id="0" w:name="_GoBack"/>
-      <w:bookmarkEnd w:id="0"/>
     </w:p>
     <w:p>
       <w:pPr>
@@ -1584,7 +1582,7 @@
         <w:pStyle w:val="1"/>
         <w:ind w:left="-567"/>
       </w:pPr>
-      <w:bookmarkStart w:id="1" w:name="_Toc14611066"/>
+      <w:bookmarkStart w:id="0" w:name="_Toc14611066"/>
       <w:r>
         <w:lastRenderedPageBreak/>
         <w:t xml:space="preserve">Περιγραφή του </w:t>
@@ -1595,7 +1593,7 @@
       <w:r>
         <w:t>ροβλήματος</w:t>
       </w:r>
-      <w:bookmarkEnd w:id="1"/>
+      <w:bookmarkEnd w:id="0"/>
     </w:p>
     <w:p/>
     <w:p>
@@ -1609,7 +1607,35 @@
         <w:rPr>
           <w:rFonts w:asciiTheme="minorHAnsi" w:hAnsiTheme="minorHAnsi" w:cstheme="minorHAnsi"/>
         </w:rPr>
-        <w:t>Στόχος αυτής της εργασίας είναι η διερεύνηση της ικανότητας των TSK μοντέλων στη μοντελοποίηση πολυμεταβλητών μη γραμμικών συναρτήσεων, με χρήση ασαφών νευρωνικών μοντέλων. Η εργασία διακρίνεται σε δύο τμήματα στα οποία θα χρησιμοποιηθούν δύο διαφορετικά σετ δεδομένων. Σκοπός του πρώτου τμήματος είναι η εκπαίδευση και αξιολόγηση τεσσάρων TSK μοντέλων με διαφορετικό πλήθος συναρτήσεων συμμετοχής</w:t>
+        <w:t xml:space="preserve">Στόχος αυτής της εργασίας είναι η διερεύνηση της ικανότητας των TSK μοντέλων στη μοντελοποίηση </w:t>
+      </w:r>
+      <w:proofErr w:type="spellStart"/>
+      <w:r>
+        <w:rPr>
+          <w:rFonts w:asciiTheme="minorHAnsi" w:hAnsiTheme="minorHAnsi" w:cstheme="minorHAnsi"/>
+        </w:rPr>
+        <w:t>πολυμεταβλητών</w:t>
+      </w:r>
+      <w:proofErr w:type="spellEnd"/>
+      <w:r>
+        <w:rPr>
+          <w:rFonts w:asciiTheme="minorHAnsi" w:hAnsiTheme="minorHAnsi" w:cstheme="minorHAnsi"/>
+        </w:rPr>
+        <w:t xml:space="preserve"> μη γραμμικών συναρτήσεων, με χρήση ασαφών </w:t>
+      </w:r>
+      <w:proofErr w:type="spellStart"/>
+      <w:r>
+        <w:rPr>
+          <w:rFonts w:asciiTheme="minorHAnsi" w:hAnsiTheme="minorHAnsi" w:cstheme="minorHAnsi"/>
+        </w:rPr>
+        <w:t>νευρωνικών</w:t>
+      </w:r>
+      <w:proofErr w:type="spellEnd"/>
+      <w:r>
+        <w:rPr>
+          <w:rFonts w:asciiTheme="minorHAnsi" w:hAnsiTheme="minorHAnsi" w:cstheme="minorHAnsi"/>
+        </w:rPr>
+        <w:t xml:space="preserve"> μοντέλων. Η εργασία διακρίνεται σε δύο τμήματα στα οποία θα χρησιμοποιηθούν δύο διαφορετικά σετ δεδομένων. Σκοπός του πρώτου τμήματος είναι η εκπαίδευση και αξιολόγηση τεσσάρων TSK μοντέλων με διαφορετικό πλήθος συναρτήσεων συμμετοχής</w:t>
       </w:r>
       <w:r>
         <w:rPr>
@@ -1636,7 +1662,7 @@
         <w:pStyle w:val="1"/>
         <w:ind w:left="-567"/>
       </w:pPr>
-      <w:bookmarkStart w:id="2" w:name="_Toc14611067"/>
+      <w:bookmarkStart w:id="1" w:name="_Toc14611067"/>
       <w:r>
         <w:t xml:space="preserve">Εφαρμογή στο Σετ Δεδομένων </w:t>
       </w:r>
@@ -1685,7 +1711,7 @@
       <w:r>
         <w:t>)</w:t>
       </w:r>
-      <w:bookmarkEnd w:id="2"/>
+      <w:bookmarkEnd w:id="1"/>
     </w:p>
     <w:p/>
     <w:p>
@@ -1693,281 +1719,378 @@
         <w:pStyle w:val="2"/>
         <w:ind w:left="-284"/>
       </w:pPr>
-      <w:bookmarkStart w:id="3" w:name="_Toc14611068"/>
+      <w:bookmarkStart w:id="2" w:name="_Toc14611068"/>
       <w:r>
         <w:t>Προετοιμασία του Σετ Δεδομένων</w:t>
       </w:r>
+      <w:bookmarkEnd w:id="2"/>
+    </w:p>
+    <w:p/>
+    <w:p>
+      <w:pPr>
+        <w:ind w:left="-709"/>
+        <w:rPr>
+          <w:rFonts w:asciiTheme="minorHAnsi" w:hAnsiTheme="minorHAnsi" w:cstheme="minorHAnsi"/>
+        </w:rPr>
+      </w:pPr>
+      <w:r>
+        <w:rPr>
+          <w:rFonts w:asciiTheme="minorHAnsi" w:hAnsiTheme="minorHAnsi" w:cstheme="minorHAnsi"/>
+        </w:rPr>
+        <w:t xml:space="preserve">Το </w:t>
+      </w:r>
+      <w:r>
+        <w:rPr>
+          <w:rFonts w:asciiTheme="minorHAnsi" w:hAnsiTheme="minorHAnsi" w:cstheme="minorHAnsi"/>
+          <w:lang w:val="en-US"/>
+        </w:rPr>
+        <w:t>Combined</w:t>
+      </w:r>
+      <w:r>
+        <w:rPr>
+          <w:rFonts w:asciiTheme="minorHAnsi" w:hAnsiTheme="minorHAnsi" w:cstheme="minorHAnsi"/>
+        </w:rPr>
+        <w:t xml:space="preserve"> </w:t>
+      </w:r>
+      <w:r>
+        <w:rPr>
+          <w:rFonts w:asciiTheme="minorHAnsi" w:hAnsiTheme="minorHAnsi" w:cstheme="minorHAnsi"/>
+          <w:lang w:val="en-US"/>
+        </w:rPr>
+        <w:t>Cycle</w:t>
+      </w:r>
+      <w:r>
+        <w:rPr>
+          <w:rFonts w:asciiTheme="minorHAnsi" w:hAnsiTheme="minorHAnsi" w:cstheme="minorHAnsi"/>
+        </w:rPr>
+        <w:t xml:space="preserve"> </w:t>
+      </w:r>
+      <w:r>
+        <w:rPr>
+          <w:rFonts w:asciiTheme="minorHAnsi" w:hAnsiTheme="minorHAnsi" w:cstheme="minorHAnsi"/>
+          <w:lang w:val="en-US"/>
+        </w:rPr>
+        <w:t>Power</w:t>
+      </w:r>
+      <w:r>
+        <w:rPr>
+          <w:rFonts w:asciiTheme="minorHAnsi" w:hAnsiTheme="minorHAnsi" w:cstheme="minorHAnsi"/>
+        </w:rPr>
+        <w:t xml:space="preserve"> </w:t>
+      </w:r>
+      <w:r>
+        <w:rPr>
+          <w:rFonts w:asciiTheme="minorHAnsi" w:hAnsiTheme="minorHAnsi" w:cstheme="minorHAnsi"/>
+          <w:lang w:val="en-US"/>
+        </w:rPr>
+        <w:t>Plant</w:t>
+      </w:r>
+      <w:r>
+        <w:rPr>
+          <w:rFonts w:asciiTheme="minorHAnsi" w:hAnsiTheme="minorHAnsi" w:cstheme="minorHAnsi"/>
+        </w:rPr>
+        <w:t xml:space="preserve"> </w:t>
+      </w:r>
+      <w:r>
+        <w:rPr>
+          <w:rFonts w:asciiTheme="minorHAnsi" w:hAnsiTheme="minorHAnsi" w:cstheme="minorHAnsi"/>
+          <w:lang w:val="en-US"/>
+        </w:rPr>
+        <w:t>Dataset</w:t>
+      </w:r>
+      <w:r>
+        <w:rPr>
+          <w:rFonts w:asciiTheme="minorHAnsi" w:hAnsiTheme="minorHAnsi" w:cstheme="minorHAnsi"/>
+        </w:rPr>
+        <w:t xml:space="preserve"> της </w:t>
+      </w:r>
+      <w:r>
+        <w:rPr>
+          <w:rFonts w:asciiTheme="minorHAnsi" w:hAnsiTheme="minorHAnsi" w:cstheme="minorHAnsi"/>
+          <w:lang w:val="en-US"/>
+        </w:rPr>
+        <w:t>UCI</w:t>
+      </w:r>
+      <w:r>
+        <w:rPr>
+          <w:rFonts w:asciiTheme="minorHAnsi" w:hAnsiTheme="minorHAnsi" w:cstheme="minorHAnsi"/>
+        </w:rPr>
+        <w:t xml:space="preserve"> </w:t>
+      </w:r>
+      <w:r>
+        <w:rPr>
+          <w:rFonts w:asciiTheme="minorHAnsi" w:hAnsiTheme="minorHAnsi" w:cstheme="minorHAnsi"/>
+        </w:rPr>
+        <w:t>αποτελείται από δεδομένα</w:t>
+      </w:r>
+      <w:r>
+        <w:rPr>
+          <w:rFonts w:asciiTheme="minorHAnsi" w:hAnsiTheme="minorHAnsi" w:cstheme="minorHAnsi"/>
+        </w:rPr>
+        <w:t xml:space="preserve"> μ</w:t>
+      </w:r>
+      <w:r>
+        <w:rPr>
+          <w:rFonts w:asciiTheme="minorHAnsi" w:hAnsiTheme="minorHAnsi" w:cstheme="minorHAnsi"/>
+        </w:rPr>
+        <w:t>ί</w:t>
+      </w:r>
+      <w:r>
+        <w:rPr>
+          <w:rFonts w:asciiTheme="minorHAnsi" w:hAnsiTheme="minorHAnsi" w:cstheme="minorHAnsi"/>
+        </w:rPr>
+        <w:t>α</w:t>
+      </w:r>
+      <w:r>
+        <w:rPr>
+          <w:rFonts w:asciiTheme="minorHAnsi" w:hAnsiTheme="minorHAnsi" w:cstheme="minorHAnsi"/>
+        </w:rPr>
+        <w:t>ς</w:t>
+      </w:r>
+      <w:r>
+        <w:rPr>
+          <w:rFonts w:asciiTheme="minorHAnsi" w:hAnsiTheme="minorHAnsi" w:cstheme="minorHAnsi"/>
+        </w:rPr>
+        <w:t xml:space="preserve"> </w:t>
+      </w:r>
+      <w:r>
+        <w:rPr>
+          <w:rFonts w:asciiTheme="minorHAnsi" w:hAnsiTheme="minorHAnsi" w:cstheme="minorHAnsi"/>
+        </w:rPr>
+        <w:t>μονάδα</w:t>
+      </w:r>
+      <w:r>
+        <w:rPr>
+          <w:rFonts w:asciiTheme="minorHAnsi" w:hAnsiTheme="minorHAnsi" w:cstheme="minorHAnsi"/>
+        </w:rPr>
+        <w:t>ς</w:t>
+      </w:r>
+      <w:r>
+        <w:rPr>
+          <w:rFonts w:asciiTheme="minorHAnsi" w:hAnsiTheme="minorHAnsi" w:cstheme="minorHAnsi"/>
+        </w:rPr>
+        <w:t xml:space="preserve"> συνδυασμένου κύκλου</w:t>
+      </w:r>
+      <w:r>
+        <w:rPr>
+          <w:rFonts w:asciiTheme="minorHAnsi" w:hAnsiTheme="minorHAnsi" w:cstheme="minorHAnsi"/>
+        </w:rPr>
+        <w:t xml:space="preserve"> και </w:t>
+      </w:r>
+      <w:r>
+        <w:rPr>
+          <w:rFonts w:asciiTheme="minorHAnsi" w:hAnsiTheme="minorHAnsi" w:cstheme="minorHAnsi"/>
+        </w:rPr>
+        <w:t xml:space="preserve">περιέχει 9568 δείγματα, κάθε ένα από τα οποία </w:t>
+      </w:r>
+      <w:r>
+        <w:rPr>
+          <w:rFonts w:asciiTheme="minorHAnsi" w:hAnsiTheme="minorHAnsi" w:cstheme="minorHAnsi"/>
+        </w:rPr>
+        <w:t>περιγράφεται</w:t>
+      </w:r>
+      <w:r>
+        <w:rPr>
+          <w:rFonts w:asciiTheme="minorHAnsi" w:hAnsiTheme="minorHAnsi" w:cstheme="minorHAnsi"/>
+        </w:rPr>
+        <w:t xml:space="preserve"> από 4 </w:t>
+      </w:r>
+      <w:r>
+        <w:rPr>
+          <w:rFonts w:asciiTheme="minorHAnsi" w:hAnsiTheme="minorHAnsi" w:cstheme="minorHAnsi"/>
+        </w:rPr>
+        <w:t>χαρακτηριστικά (</w:t>
+      </w:r>
+      <w:r>
+        <w:rPr>
+          <w:rFonts w:asciiTheme="minorHAnsi" w:hAnsiTheme="minorHAnsi" w:cstheme="minorHAnsi"/>
+          <w:lang w:val="en-US"/>
+        </w:rPr>
+        <w:t>Features</w:t>
+      </w:r>
+      <w:r>
+        <w:rPr>
+          <w:rFonts w:asciiTheme="minorHAnsi" w:hAnsiTheme="minorHAnsi" w:cstheme="minorHAnsi"/>
+        </w:rPr>
+        <w:t>)</w:t>
+      </w:r>
+      <w:r>
+        <w:rPr>
+          <w:rFonts w:asciiTheme="minorHAnsi" w:hAnsiTheme="minorHAnsi" w:cstheme="minorHAnsi"/>
+        </w:rPr>
+        <w:t>. Συγκεκριμένα, τα χαρακτηριστικά αυτά είναι</w:t>
+      </w:r>
+      <w:r>
+        <w:rPr>
+          <w:rFonts w:asciiTheme="minorHAnsi" w:hAnsiTheme="minorHAnsi" w:cstheme="minorHAnsi"/>
+        </w:rPr>
+        <w:t xml:space="preserve"> η μέση ωριαία θερμοκρασία (</w:t>
+      </w:r>
+      <w:r>
+        <w:rPr>
+          <w:rFonts w:asciiTheme="minorHAnsi" w:hAnsiTheme="minorHAnsi" w:cstheme="minorHAnsi"/>
+          <w:lang w:val="en-US"/>
+        </w:rPr>
+        <w:t>Temperature</w:t>
+      </w:r>
+      <w:r>
+        <w:rPr>
+          <w:rFonts w:asciiTheme="minorHAnsi" w:hAnsiTheme="minorHAnsi" w:cstheme="minorHAnsi"/>
+        </w:rPr>
+        <w:t xml:space="preserve"> </w:t>
+      </w:r>
+      <w:r>
+        <w:rPr>
+          <w:rFonts w:asciiTheme="minorHAnsi" w:hAnsiTheme="minorHAnsi" w:cstheme="minorHAnsi"/>
+        </w:rPr>
+        <w:t>- Τ), η μέση ωριαία</w:t>
+      </w:r>
+      <w:r>
+        <w:rPr>
+          <w:rFonts w:asciiTheme="minorHAnsi" w:hAnsiTheme="minorHAnsi" w:cstheme="minorHAnsi"/>
+        </w:rPr>
+        <w:t xml:space="preserve"> ατμοσφαιρική</w:t>
+      </w:r>
+      <w:r>
+        <w:rPr>
+          <w:rFonts w:asciiTheme="minorHAnsi" w:hAnsiTheme="minorHAnsi" w:cstheme="minorHAnsi"/>
+        </w:rPr>
+        <w:t xml:space="preserve"> πίεση (</w:t>
+      </w:r>
+      <w:r>
+        <w:rPr>
+          <w:rFonts w:asciiTheme="minorHAnsi" w:hAnsiTheme="minorHAnsi" w:cstheme="minorHAnsi"/>
+          <w:lang w:val="en-US"/>
+        </w:rPr>
+        <w:t>Ambient</w:t>
+      </w:r>
+      <w:r>
+        <w:rPr>
+          <w:rFonts w:asciiTheme="minorHAnsi" w:hAnsiTheme="minorHAnsi" w:cstheme="minorHAnsi"/>
+        </w:rPr>
+        <w:t xml:space="preserve"> </w:t>
+      </w:r>
+      <w:r>
+        <w:rPr>
+          <w:rFonts w:asciiTheme="minorHAnsi" w:hAnsiTheme="minorHAnsi" w:cstheme="minorHAnsi"/>
+          <w:lang w:val="en-US"/>
+        </w:rPr>
+        <w:t>Pressure</w:t>
+      </w:r>
+      <w:r>
+        <w:rPr>
+          <w:rFonts w:asciiTheme="minorHAnsi" w:hAnsiTheme="minorHAnsi" w:cstheme="minorHAnsi"/>
+        </w:rPr>
+        <w:t xml:space="preserve"> - ΑΡ), η μέση ωριαία σχετική υγρασία (</w:t>
+      </w:r>
+      <w:r>
+        <w:rPr>
+          <w:rFonts w:asciiTheme="minorHAnsi" w:hAnsiTheme="minorHAnsi" w:cstheme="minorHAnsi"/>
+          <w:lang w:val="en-US"/>
+        </w:rPr>
+        <w:t>Relative</w:t>
+      </w:r>
+      <w:r>
+        <w:rPr>
+          <w:rFonts w:asciiTheme="minorHAnsi" w:hAnsiTheme="minorHAnsi" w:cstheme="minorHAnsi"/>
+        </w:rPr>
+        <w:t xml:space="preserve"> </w:t>
+      </w:r>
+      <w:r>
+        <w:rPr>
+          <w:rFonts w:asciiTheme="minorHAnsi" w:hAnsiTheme="minorHAnsi" w:cstheme="minorHAnsi"/>
+          <w:lang w:val="en-US"/>
+        </w:rPr>
+        <w:t>Humidity</w:t>
+      </w:r>
+      <w:r>
+        <w:rPr>
+          <w:rFonts w:asciiTheme="minorHAnsi" w:hAnsiTheme="minorHAnsi" w:cstheme="minorHAnsi"/>
+        </w:rPr>
+        <w:t xml:space="preserve"> - RH) και </w:t>
+      </w:r>
+      <w:r>
+        <w:rPr>
+          <w:rFonts w:asciiTheme="minorHAnsi" w:hAnsiTheme="minorHAnsi" w:cstheme="minorHAnsi"/>
+        </w:rPr>
+        <w:t>η μέση ωριαία</w:t>
+      </w:r>
+      <w:r>
+        <w:rPr>
+          <w:rFonts w:asciiTheme="minorHAnsi" w:hAnsiTheme="minorHAnsi" w:cstheme="minorHAnsi"/>
+        </w:rPr>
+        <w:t xml:space="preserve"> </w:t>
+      </w:r>
+      <w:r>
+        <w:rPr>
+          <w:rFonts w:asciiTheme="minorHAnsi" w:hAnsiTheme="minorHAnsi" w:cstheme="minorHAnsi"/>
+        </w:rPr>
+        <w:t>πίεση καυσαερίων</w:t>
+      </w:r>
+      <w:r>
+        <w:rPr>
+          <w:rFonts w:asciiTheme="minorHAnsi" w:hAnsiTheme="minorHAnsi" w:cstheme="minorHAnsi"/>
+        </w:rPr>
+        <w:t xml:space="preserve"> (</w:t>
+      </w:r>
+      <w:r>
+        <w:rPr>
+          <w:rFonts w:asciiTheme="minorHAnsi" w:hAnsiTheme="minorHAnsi" w:cstheme="minorHAnsi"/>
+          <w:lang w:val="en-US"/>
+        </w:rPr>
+        <w:t>Exhaust</w:t>
+      </w:r>
+      <w:r>
+        <w:rPr>
+          <w:rFonts w:asciiTheme="minorHAnsi" w:hAnsiTheme="minorHAnsi" w:cstheme="minorHAnsi"/>
+        </w:rPr>
+        <w:t xml:space="preserve"> </w:t>
+      </w:r>
+      <w:r>
+        <w:rPr>
+          <w:rFonts w:asciiTheme="minorHAnsi" w:hAnsiTheme="minorHAnsi" w:cstheme="minorHAnsi"/>
+          <w:lang w:val="en-US"/>
+        </w:rPr>
+        <w:t>Vacuum</w:t>
+      </w:r>
+      <w:r>
+        <w:rPr>
+          <w:rFonts w:asciiTheme="minorHAnsi" w:hAnsiTheme="minorHAnsi" w:cstheme="minorHAnsi"/>
+        </w:rPr>
+        <w:t xml:space="preserve"> - V). Χρησιμοποιώντας </w:t>
+      </w:r>
+      <w:r>
+        <w:rPr>
+          <w:rFonts w:asciiTheme="minorHAnsi" w:hAnsiTheme="minorHAnsi" w:cstheme="minorHAnsi"/>
+        </w:rPr>
+        <w:t>τα δεδομένα αυτά, επιδιώκουμε να προβλέψουμε τη</w:t>
+      </w:r>
+      <w:r>
+        <w:rPr>
+          <w:rFonts w:asciiTheme="minorHAnsi" w:hAnsiTheme="minorHAnsi" w:cstheme="minorHAnsi"/>
+        </w:rPr>
+        <w:t xml:space="preserve"> μέση</w:t>
+      </w:r>
+      <w:r>
+        <w:rPr>
+          <w:rFonts w:asciiTheme="minorHAnsi" w:hAnsiTheme="minorHAnsi" w:cstheme="minorHAnsi"/>
+        </w:rPr>
+        <w:t xml:space="preserve"> ενεργειακή απόδοση </w:t>
+      </w:r>
+      <w:r>
+        <w:rPr>
+          <w:rFonts w:asciiTheme="minorHAnsi" w:hAnsiTheme="minorHAnsi" w:cstheme="minorHAnsi"/>
+        </w:rPr>
+        <w:t xml:space="preserve">της μονάδας </w:t>
+      </w:r>
+      <w:r>
+        <w:rPr>
+          <w:rFonts w:asciiTheme="minorHAnsi" w:hAnsiTheme="minorHAnsi" w:cstheme="minorHAnsi"/>
+        </w:rPr>
+        <w:t>ανά ώρα.</w:t>
+      </w:r>
+      <w:bookmarkStart w:id="3" w:name="_GoBack"/>
       <w:bookmarkEnd w:id="3"/>
-    </w:p>
-    <w:p/>
-    <w:p>
-      <w:pPr>
-        <w:ind w:left="-709"/>
-        <w:rPr>
-          <w:rFonts w:asciiTheme="minorHAnsi" w:hAnsiTheme="minorHAnsi" w:cstheme="minorHAnsi"/>
-        </w:rPr>
-      </w:pPr>
-      <w:r>
-        <w:rPr>
-          <w:rFonts w:asciiTheme="minorHAnsi" w:hAnsiTheme="minorHAnsi" w:cstheme="minorHAnsi"/>
-        </w:rPr>
-        <w:t xml:space="preserve">Το </w:t>
-      </w:r>
-      <w:r>
-        <w:rPr>
-          <w:rFonts w:asciiTheme="minorHAnsi" w:hAnsiTheme="minorHAnsi" w:cstheme="minorHAnsi"/>
-          <w:lang w:val="en-US"/>
-        </w:rPr>
-        <w:t>Combined</w:t>
-      </w:r>
-      <w:r>
-        <w:rPr>
-          <w:rFonts w:asciiTheme="minorHAnsi" w:hAnsiTheme="minorHAnsi" w:cstheme="minorHAnsi"/>
-        </w:rPr>
-        <w:t xml:space="preserve"> </w:t>
-      </w:r>
-      <w:r>
-        <w:rPr>
-          <w:rFonts w:asciiTheme="minorHAnsi" w:hAnsiTheme="minorHAnsi" w:cstheme="minorHAnsi"/>
-          <w:lang w:val="en-US"/>
-        </w:rPr>
-        <w:t>Cycle</w:t>
-      </w:r>
-      <w:r>
-        <w:rPr>
-          <w:rFonts w:asciiTheme="minorHAnsi" w:hAnsiTheme="minorHAnsi" w:cstheme="minorHAnsi"/>
-        </w:rPr>
-        <w:t xml:space="preserve"> </w:t>
-      </w:r>
-      <w:r>
-        <w:rPr>
-          <w:rFonts w:asciiTheme="minorHAnsi" w:hAnsiTheme="minorHAnsi" w:cstheme="minorHAnsi"/>
-          <w:lang w:val="en-US"/>
-        </w:rPr>
-        <w:t>Power</w:t>
-      </w:r>
-      <w:r>
-        <w:rPr>
-          <w:rFonts w:asciiTheme="minorHAnsi" w:hAnsiTheme="minorHAnsi" w:cstheme="minorHAnsi"/>
-        </w:rPr>
-        <w:t xml:space="preserve"> </w:t>
-      </w:r>
-      <w:r>
-        <w:rPr>
-          <w:rFonts w:asciiTheme="minorHAnsi" w:hAnsiTheme="minorHAnsi" w:cstheme="minorHAnsi"/>
-          <w:lang w:val="en-US"/>
-        </w:rPr>
-        <w:t>Plant</w:t>
-      </w:r>
-      <w:r>
-        <w:rPr>
-          <w:rFonts w:asciiTheme="minorHAnsi" w:hAnsiTheme="minorHAnsi" w:cstheme="minorHAnsi"/>
-        </w:rPr>
-        <w:t xml:space="preserve"> </w:t>
-      </w:r>
-      <w:r>
-        <w:rPr>
-          <w:rFonts w:asciiTheme="minorHAnsi" w:hAnsiTheme="minorHAnsi" w:cstheme="minorHAnsi"/>
-          <w:lang w:val="en-US"/>
-        </w:rPr>
-        <w:t>Dataset</w:t>
-      </w:r>
-      <w:r>
-        <w:rPr>
-          <w:rFonts w:asciiTheme="minorHAnsi" w:hAnsiTheme="minorHAnsi" w:cstheme="minorHAnsi"/>
-        </w:rPr>
-        <w:t xml:space="preserve"> της </w:t>
-      </w:r>
-      <w:r>
-        <w:rPr>
-          <w:rFonts w:asciiTheme="minorHAnsi" w:hAnsiTheme="minorHAnsi" w:cstheme="minorHAnsi"/>
-          <w:lang w:val="en-US"/>
-        </w:rPr>
-        <w:t>UCI</w:t>
-      </w:r>
-      <w:r>
-        <w:rPr>
-          <w:rFonts w:asciiTheme="minorHAnsi" w:hAnsiTheme="minorHAnsi" w:cstheme="minorHAnsi"/>
-        </w:rPr>
-        <w:t xml:space="preserve"> περιέχει 9568 δείγματα, κάθε ένα από τα οποία </w:t>
-      </w:r>
-      <w:r>
-        <w:rPr>
-          <w:rFonts w:asciiTheme="minorHAnsi" w:hAnsiTheme="minorHAnsi" w:cstheme="minorHAnsi"/>
-        </w:rPr>
-        <w:t>περιγράφεται</w:t>
-      </w:r>
-      <w:r>
-        <w:rPr>
-          <w:rFonts w:asciiTheme="minorHAnsi" w:hAnsiTheme="minorHAnsi" w:cstheme="minorHAnsi"/>
-        </w:rPr>
-        <w:t xml:space="preserve"> από 4 </w:t>
-      </w:r>
-      <w:r>
-        <w:rPr>
-          <w:rFonts w:asciiTheme="minorHAnsi" w:hAnsiTheme="minorHAnsi" w:cstheme="minorHAnsi"/>
-        </w:rPr>
-        <w:t>χαρακτηριστικά (</w:t>
-      </w:r>
-      <w:r>
-        <w:rPr>
-          <w:rFonts w:asciiTheme="minorHAnsi" w:hAnsiTheme="minorHAnsi" w:cstheme="minorHAnsi"/>
-          <w:lang w:val="en-US"/>
-        </w:rPr>
-        <w:t>Features</w:t>
-      </w:r>
-      <w:r>
-        <w:rPr>
-          <w:rFonts w:asciiTheme="minorHAnsi" w:hAnsiTheme="minorHAnsi" w:cstheme="minorHAnsi"/>
-        </w:rPr>
-        <w:t>)</w:t>
-      </w:r>
-      <w:r>
-        <w:rPr>
-          <w:rFonts w:asciiTheme="minorHAnsi" w:hAnsiTheme="minorHAnsi" w:cstheme="minorHAnsi"/>
-        </w:rPr>
-        <w:t>, τη μέση ωριαία θερμοκρασία (</w:t>
-      </w:r>
-      <w:r>
-        <w:rPr>
-          <w:rFonts w:asciiTheme="minorHAnsi" w:hAnsiTheme="minorHAnsi" w:cstheme="minorHAnsi"/>
-          <w:lang w:val="en-US"/>
-        </w:rPr>
-        <w:t>Temperature</w:t>
-      </w:r>
-      <w:r>
-        <w:rPr>
-          <w:rFonts w:asciiTheme="minorHAnsi" w:hAnsiTheme="minorHAnsi" w:cstheme="minorHAnsi"/>
-        </w:rPr>
-        <w:t xml:space="preserve"> </w:t>
-      </w:r>
-      <w:r>
-        <w:rPr>
-          <w:rFonts w:asciiTheme="minorHAnsi" w:hAnsiTheme="minorHAnsi" w:cstheme="minorHAnsi"/>
-        </w:rPr>
-        <w:t>- Τ), τη μέση ωριαία</w:t>
-      </w:r>
-      <w:r>
-        <w:rPr>
-          <w:rFonts w:asciiTheme="minorHAnsi" w:hAnsiTheme="minorHAnsi" w:cstheme="minorHAnsi"/>
-        </w:rPr>
-        <w:t xml:space="preserve"> ατμοσφαιρική</w:t>
-      </w:r>
-      <w:r>
-        <w:rPr>
-          <w:rFonts w:asciiTheme="minorHAnsi" w:hAnsiTheme="minorHAnsi" w:cstheme="minorHAnsi"/>
-        </w:rPr>
-        <w:t xml:space="preserve"> πίεση (</w:t>
-      </w:r>
-      <w:r>
-        <w:rPr>
-          <w:rFonts w:asciiTheme="minorHAnsi" w:hAnsiTheme="minorHAnsi" w:cstheme="minorHAnsi"/>
-          <w:lang w:val="en-US"/>
-        </w:rPr>
-        <w:t>Ambient</w:t>
-      </w:r>
-      <w:r>
-        <w:rPr>
-          <w:rFonts w:asciiTheme="minorHAnsi" w:hAnsiTheme="minorHAnsi" w:cstheme="minorHAnsi"/>
-        </w:rPr>
-        <w:t xml:space="preserve"> </w:t>
-      </w:r>
-      <w:r>
-        <w:rPr>
-          <w:rFonts w:asciiTheme="minorHAnsi" w:hAnsiTheme="minorHAnsi" w:cstheme="minorHAnsi"/>
-          <w:lang w:val="en-US"/>
-        </w:rPr>
-        <w:t>Pressure</w:t>
-      </w:r>
-      <w:r>
-        <w:rPr>
-          <w:rFonts w:asciiTheme="minorHAnsi" w:hAnsiTheme="minorHAnsi" w:cstheme="minorHAnsi"/>
-        </w:rPr>
-        <w:t xml:space="preserve"> - ΑΡ), τη μέση ωριαία σχετική υγρασία (</w:t>
-      </w:r>
-      <w:r>
-        <w:rPr>
-          <w:rFonts w:asciiTheme="minorHAnsi" w:hAnsiTheme="minorHAnsi" w:cstheme="minorHAnsi"/>
-          <w:lang w:val="en-US"/>
-        </w:rPr>
-        <w:t>Relative</w:t>
-      </w:r>
-      <w:r>
-        <w:rPr>
-          <w:rFonts w:asciiTheme="minorHAnsi" w:hAnsiTheme="minorHAnsi" w:cstheme="minorHAnsi"/>
-        </w:rPr>
-        <w:t xml:space="preserve"> </w:t>
-      </w:r>
-      <w:r>
-        <w:rPr>
-          <w:rFonts w:asciiTheme="minorHAnsi" w:hAnsiTheme="minorHAnsi" w:cstheme="minorHAnsi"/>
-          <w:lang w:val="en-US"/>
-        </w:rPr>
-        <w:t>Humidity</w:t>
-      </w:r>
-      <w:r>
-        <w:rPr>
-          <w:rFonts w:asciiTheme="minorHAnsi" w:hAnsiTheme="minorHAnsi" w:cstheme="minorHAnsi"/>
-        </w:rPr>
-        <w:t xml:space="preserve"> - RH) και τη </w:t>
-      </w:r>
-      <w:r>
-        <w:rPr>
-          <w:rFonts w:asciiTheme="minorHAnsi" w:hAnsiTheme="minorHAnsi" w:cstheme="minorHAnsi"/>
-          <w:b/>
-          <w:bCs/>
-          <w:color w:val="FF0000"/>
-        </w:rPr>
-        <w:t>μέση ωριαία</w:t>
-      </w:r>
-      <w:r>
-        <w:rPr>
-          <w:rFonts w:asciiTheme="minorHAnsi" w:hAnsiTheme="minorHAnsi" w:cstheme="minorHAnsi"/>
-          <w:b/>
-          <w:bCs/>
-          <w:color w:val="FF0000"/>
-        </w:rPr>
-        <w:t xml:space="preserve"> …</w:t>
-      </w:r>
-      <w:r>
-        <w:rPr>
-          <w:rFonts w:asciiTheme="minorHAnsi" w:hAnsiTheme="minorHAnsi" w:cstheme="minorHAnsi"/>
-          <w:color w:val="FF0000"/>
-        </w:rPr>
-        <w:t xml:space="preserve"> </w:t>
-      </w:r>
-      <w:r>
-        <w:rPr>
-          <w:rFonts w:asciiTheme="minorHAnsi" w:hAnsiTheme="minorHAnsi" w:cstheme="minorHAnsi"/>
-        </w:rPr>
-        <w:t>(</w:t>
-      </w:r>
-      <w:r>
-        <w:rPr>
-          <w:rFonts w:asciiTheme="minorHAnsi" w:hAnsiTheme="minorHAnsi" w:cstheme="minorHAnsi"/>
-          <w:lang w:val="en-US"/>
-        </w:rPr>
-        <w:t>Exhaust</w:t>
-      </w:r>
-      <w:r>
-        <w:rPr>
-          <w:rFonts w:asciiTheme="minorHAnsi" w:hAnsiTheme="minorHAnsi" w:cstheme="minorHAnsi"/>
-        </w:rPr>
-        <w:t xml:space="preserve"> </w:t>
-      </w:r>
-      <w:r>
-        <w:rPr>
-          <w:rFonts w:asciiTheme="minorHAnsi" w:hAnsiTheme="minorHAnsi" w:cstheme="minorHAnsi"/>
-          <w:lang w:val="en-US"/>
-        </w:rPr>
-        <w:t>Vacuum</w:t>
-      </w:r>
-      <w:r>
-        <w:rPr>
-          <w:rFonts w:asciiTheme="minorHAnsi" w:hAnsiTheme="minorHAnsi" w:cstheme="minorHAnsi"/>
-        </w:rPr>
-        <w:t xml:space="preserve"> - V). Χρησιμοποιώντας τα δεδομένα αυτά, επιδιώκουμε να προβλέψουμε την ενεργειακή απόδοση του σταθμού ανά ώρα.</w:t>
-      </w:r>
     </w:p>
     <w:p>
       <w:pPr>
@@ -2152,7 +2275,21 @@
         <w:rPr>
           <w:rFonts w:asciiTheme="minorHAnsi" w:hAnsiTheme="minorHAnsi" w:cstheme="minorHAnsi"/>
         </w:rPr>
-        <w:t>Επίσης, κανονικοποιούμε τις τιμές</w:t>
+        <w:t xml:space="preserve">Επίσης, </w:t>
+      </w:r>
+      <w:proofErr w:type="spellStart"/>
+      <w:r>
+        <w:rPr>
+          <w:rFonts w:asciiTheme="minorHAnsi" w:hAnsiTheme="minorHAnsi" w:cstheme="minorHAnsi"/>
+        </w:rPr>
+        <w:t>κανονικοποιούμε</w:t>
+      </w:r>
+      <w:proofErr w:type="spellEnd"/>
+      <w:r>
+        <w:rPr>
+          <w:rFonts w:asciiTheme="minorHAnsi" w:hAnsiTheme="minorHAnsi" w:cstheme="minorHAnsi"/>
+        </w:rPr>
+        <w:t xml:space="preserve"> τις τιμές</w:t>
       </w:r>
       <w:r>
         <w:rPr>
@@ -2237,10 +2374,10 @@
             <v:path o:extrusionok="f" gradientshapeok="t" o:connecttype="rect"/>
             <o:lock v:ext="edit" aspectratio="t"/>
           </v:shapetype>
-          <v:shape id="_x0000_i1033" type="#_x0000_t75" style="width:104.4pt;height:43.2pt" o:ole="">
+          <v:shape id="_x0000_i1025" type="#_x0000_t75" style="width:104.4pt;height:43.2pt" o:ole="">
             <v:imagedata r:id="rId8" o:title=""/>
           </v:shape>
-          <o:OLEObject Type="Embed" ProgID="Equation.DSMT4" ShapeID="_x0000_i1033" DrawAspect="Content" ObjectID="_1625228953" r:id="rId9"/>
+          <o:OLEObject Type="Embed" ProgID="Equation.DSMT4" ShapeID="_x0000_i1025" DrawAspect="Content" ObjectID="_1625229526" r:id="rId9"/>
         </w:object>
       </w:r>
       <w:bookmarkEnd w:id="4"/>
@@ -2346,7 +2483,27 @@
           <w:bCs/>
           <w:color w:val="FF0000"/>
         </w:rPr>
-        <w:t xml:space="preserve"> ξεχωριστά και με βάση τις οποία κανονικοποιούμε και τα </w:t>
+        <w:t xml:space="preserve"> ξεχωριστά και με βάση τις οποία </w:t>
+      </w:r>
+      <w:proofErr w:type="spellStart"/>
+      <w:r>
+        <w:rPr>
+          <w:rFonts w:asciiTheme="minorHAnsi" w:hAnsiTheme="minorHAnsi" w:cstheme="minorHAnsi"/>
+          <w:b/>
+          <w:bCs/>
+          <w:color w:val="FF0000"/>
+        </w:rPr>
+        <w:t>κανονικοποιούμε</w:t>
+      </w:r>
+      <w:proofErr w:type="spellEnd"/>
+      <w:r>
+        <w:rPr>
+          <w:rFonts w:asciiTheme="minorHAnsi" w:hAnsiTheme="minorHAnsi" w:cstheme="minorHAnsi"/>
+          <w:b/>
+          <w:bCs/>
+          <w:color w:val="FF0000"/>
+        </w:rPr>
+        <w:t xml:space="preserve"> και τα </w:t>
       </w:r>
       <w:r>
         <w:rPr>
@@ -2425,14 +2582,8 @@
         <w:rPr>
           <w:rFonts w:asciiTheme="minorHAnsi" w:hAnsiTheme="minorHAnsi" w:cstheme="minorHAnsi"/>
         </w:rPr>
-        <w:t xml:space="preserve">Ο λόγος που γίνεται αυτό είναι ότι κάθε χαρακτηριστικό περιλαμβάνει τιμές σε διαφορετικό εύρος, με αποτέλεσμα αν αγνοήσουμε το παραπάνω βήμα να μην υλοποιείται ορθά η </w:t>
-      </w:r>
-      <w:r>
-        <w:rPr>
-          <w:rFonts w:asciiTheme="minorHAnsi" w:hAnsiTheme="minorHAnsi" w:cstheme="minorHAnsi"/>
-        </w:rPr>
         <w:lastRenderedPageBreak/>
-        <w:t>εκπαίδευση του δικτύου. Μετά το πέρας της παραπάνω διαδικασίας όλα τα χαρακτηριστικά, αλλά και η έξοδος παίρνουν τιμές εύρους από 0 έως 1.</w:t>
+        <w:t>Ο λόγος που γίνεται αυτό είναι ότι κάθε χαρακτηριστικό περιλαμβάνει τιμές σε διαφορετικό εύρος, με αποτέλεσμα αν αγνοήσουμε το παραπάνω βήμα να μην υλοποιείται ορθά η εκπαίδευση του δικτύου. Μετά το πέρας της παραπάνω διαδικασίας όλα τα χαρακτηριστικά, αλλά και η έξοδος παίρνουν τιμές εύρους από 0 έως 1.</w:t>
       </w:r>
     </w:p>
     <w:p>
@@ -2510,7 +2661,14 @@
         <w:rPr>
           <w:rFonts w:asciiTheme="minorHAnsi" w:hAnsiTheme="minorHAnsi" w:cstheme="minorHAnsi"/>
         </w:rPr>
-        <w:t xml:space="preserve"> οι παράμετροι της πολυ</w:t>
+        <w:t xml:space="preserve"> οι παράμετροι της </w:t>
+      </w:r>
+      <w:proofErr w:type="spellStart"/>
+      <w:r>
+        <w:rPr>
+          <w:rFonts w:asciiTheme="minorHAnsi" w:hAnsiTheme="minorHAnsi" w:cstheme="minorHAnsi"/>
+        </w:rPr>
+        <w:t>πολυ</w:t>
       </w:r>
       <w:r>
         <w:rPr>
@@ -2522,7 +2680,14 @@
         <w:rPr>
           <w:rFonts w:asciiTheme="minorHAnsi" w:hAnsiTheme="minorHAnsi" w:cstheme="minorHAnsi"/>
         </w:rPr>
-        <w:t xml:space="preserve">νυμικής συνάρτησης εξόδου βελτιστοποιούνται με τη μέθοδο </w:t>
+        <w:t>νυμικής</w:t>
+      </w:r>
+      <w:proofErr w:type="spellEnd"/>
+      <w:r>
+        <w:rPr>
+          <w:rFonts w:asciiTheme="minorHAnsi" w:hAnsiTheme="minorHAnsi" w:cstheme="minorHAnsi"/>
+        </w:rPr>
+        <w:t xml:space="preserve"> συνάρτησης εξόδου βελτιστοποιούνται με τη μέθοδο </w:t>
       </w:r>
       <w:r>
         <w:rPr>
@@ -2727,6 +2892,7 @@
         </w:rPr>
         <w:t xml:space="preserve"> με τη συνάρτηση </w:t>
       </w:r>
+      <w:proofErr w:type="spellStart"/>
       <w:r>
         <w:rPr>
           <w:rFonts w:asciiTheme="minorHAnsi" w:hAnsiTheme="minorHAnsi" w:cstheme="minorHAnsi"/>
@@ -2734,6 +2900,7 @@
         </w:rPr>
         <w:t>genfis</w:t>
       </w:r>
+      <w:proofErr w:type="spellEnd"/>
       <w:r>
         <w:rPr>
           <w:rFonts w:asciiTheme="minorHAnsi" w:hAnsiTheme="minorHAnsi" w:cstheme="minorHAnsi"/>
@@ -2837,6 +3004,7 @@
         </w:rPr>
         <w:t xml:space="preserve">Στη συνέχεια εκπαιδεύουμε το μοντέλο με χρήση της συνάρτησης </w:t>
       </w:r>
+      <w:proofErr w:type="spellStart"/>
       <w:r>
         <w:rPr>
           <w:rFonts w:asciiTheme="minorHAnsi" w:hAnsiTheme="minorHAnsi" w:cstheme="minorHAnsi"/>
@@ -2844,6 +3012,7 @@
         </w:rPr>
         <w:t>anfis</w:t>
       </w:r>
+      <w:proofErr w:type="spellEnd"/>
       <w:r>
         <w:rPr>
           <w:rFonts w:asciiTheme="minorHAnsi" w:hAnsiTheme="minorHAnsi" w:cstheme="minorHAnsi"/>
@@ -2893,10 +3062,10 @@
           <w:position w:val="-10"/>
         </w:rPr>
         <w:object w:dxaOrig="3140" w:dyaOrig="360" w14:anchorId="79503C92">
-          <v:shape id="_x0000_i1034" type="#_x0000_t75" style="width:175.2pt;height:20.4pt" o:ole="">
+          <v:shape id="_x0000_i1026" type="#_x0000_t75" style="width:175.2pt;height:20.4pt" o:ole="">
             <v:imagedata r:id="rId11" o:title=""/>
           </v:shape>
-          <o:OLEObject Type="Embed" ProgID="Equation.DSMT4" ShapeID="_x0000_i1034" DrawAspect="Content" ObjectID="_1625228954" r:id="rId12"/>
+          <o:OLEObject Type="Embed" ProgID="Equation.DSMT4" ShapeID="_x0000_i1026" DrawAspect="Content" ObjectID="_1625229527" r:id="rId12"/>
         </w:object>
       </w:r>
       <w:r>
@@ -3311,6 +3480,7 @@
           <w:i/>
           <w:iCs/>
         </w:rPr>
+        <w:lastRenderedPageBreak/>
         <w:t xml:space="preserve">Σχήμα </w:t>
       </w:r>
       <w:r>
@@ -3362,7 +3532,6 @@
         <w:rPr>
           <w:rFonts w:asciiTheme="minorHAnsi" w:hAnsiTheme="minorHAnsi" w:cstheme="minorHAnsi"/>
         </w:rPr>
-        <w:lastRenderedPageBreak/>
         <w:t>Ακολουθούν οι καμπύλες εκμάθησης στο πέρας των εποχών.</w:t>
       </w:r>
     </w:p>
@@ -4394,6 +4563,7 @@
           <w:bCs/>
           <w:color w:val="FF0000"/>
         </w:rPr>
+        <w:lastRenderedPageBreak/>
         <w:t>(Σχήμα</w:t>
       </w:r>
       <w:r>
@@ -5702,7 +5872,6 @@
           <w:i/>
           <w:iCs/>
         </w:rPr>
-        <w:lastRenderedPageBreak/>
         <w:t xml:space="preserve">Σχήμα </w:t>
       </w:r>
       <w:r>
@@ -6286,7 +6455,21 @@
         <w:rPr>
           <w:rFonts w:asciiTheme="minorHAnsi" w:hAnsiTheme="minorHAnsi" w:cstheme="minorHAnsi"/>
         </w:rPr>
-        <w:t>Με βάση τις παραπάνω μετρικές σφάλματος παρατηρούμε ότι και τα τέσσερα μοντέλα παρουσιάζουν παρόμοιο σφάλμα μεταξύ τους αναφορικά με την εκτίμηση που κάνουν. Για το μοντέλο με τις τρεις συναρτήσεις συμμετοχής και πολυωνυμική μορφή εξόδου (Μοντέλο 4), το μέσο τετραγωνικό σφάλμα (MSE) είναι μικρότερο και ο συντελεστής προσδιορισμού (R</w:t>
+        <w:t xml:space="preserve">Με βάση τις παραπάνω μετρικές σφάλματος παρατηρούμε ότι και τα τέσσερα μοντέλα παρουσιάζουν παρόμοιο σφάλμα μεταξύ τους αναφορικά με την εκτίμηση που κάνουν. Για το μοντέλο με τις τρεις συναρτήσεις συμμετοχής και </w:t>
+      </w:r>
+      <w:proofErr w:type="spellStart"/>
+      <w:r>
+        <w:rPr>
+          <w:rFonts w:asciiTheme="minorHAnsi" w:hAnsiTheme="minorHAnsi" w:cstheme="minorHAnsi"/>
+        </w:rPr>
+        <w:t>πολυωνυμική</w:t>
+      </w:r>
+      <w:proofErr w:type="spellEnd"/>
+      <w:r>
+        <w:rPr>
+          <w:rFonts w:asciiTheme="minorHAnsi" w:hAnsiTheme="minorHAnsi" w:cstheme="minorHAnsi"/>
+        </w:rPr>
+        <w:t xml:space="preserve"> μορφή εξόδου (Μοντέλο 4), το μέσο τετραγωνικό σφάλμα (MSE) είναι μικρότερο και ο συντελεστής προσδιορισμού (R</w:t>
       </w:r>
       <w:r>
         <w:rPr>
@@ -6377,7 +6560,21 @@
         <w:rPr>
           <w:rFonts w:asciiTheme="minorHAnsi" w:hAnsiTheme="minorHAnsi" w:cstheme="minorHAnsi"/>
         </w:rPr>
-        <w:t xml:space="preserve">Γενικότερα, η χρήση γραμμικής πολυωνυμικής εξόδου βελτιώνει τα αποτελέσματα, ανεξάρτητα από τον αριθμό των συναρτήσεων συμμετοχής, όπως είναι αναμενόμενο, καθώς δίνει τη δυνατότητα να χρησιμοποιούνται πιο ακριβή αποτελέσματα στην έξοδο του μοντέλου. Ωστόσο, η χρήση εξόδου </w:t>
+        <w:t xml:space="preserve">Γενικότερα, η χρήση γραμμικής </w:t>
+      </w:r>
+      <w:proofErr w:type="spellStart"/>
+      <w:r>
+        <w:rPr>
+          <w:rFonts w:asciiTheme="minorHAnsi" w:hAnsiTheme="minorHAnsi" w:cstheme="minorHAnsi"/>
+        </w:rPr>
+        <w:t>πολυωνυμικής</w:t>
+      </w:r>
+      <w:proofErr w:type="spellEnd"/>
+      <w:r>
+        <w:rPr>
+          <w:rFonts w:asciiTheme="minorHAnsi" w:hAnsiTheme="minorHAnsi" w:cstheme="minorHAnsi"/>
+        </w:rPr>
+        <w:t xml:space="preserve"> εξόδου βελτιώνει τα αποτελέσματα, ανεξάρτητα από τον αριθμό των συναρτήσεων συμμετοχής, όπως είναι αναμενόμενο, καθώς δίνει τη δυνατότητα να χρησιμοποιούνται πιο ακριβή αποτελέσματα στην έξοδο του μοντέλου. Ωστόσο, η χρήση εξόδου </w:t>
       </w:r>
       <w:r>
         <w:rPr>
@@ -6412,14 +6609,8 @@
         <w:rPr>
           <w:rFonts w:asciiTheme="minorHAnsi" w:hAnsiTheme="minorHAnsi" w:cstheme="minorHAnsi"/>
         </w:rPr>
-        <w:t xml:space="preserve">Επίσης, αναφορικά με το τελευταίο TSK μοντέλο (Μοντέλο 4) από την καμπύλη εκμάθησης, παρατηρούμε ότι συγκλίνει πολύ σύντομα, παρά τη μία μικρή και απότομη απόκλιση στις πρώτες </w:t>
-      </w:r>
-      <w:r>
-        <w:rPr>
-          <w:rFonts w:asciiTheme="minorHAnsi" w:hAnsiTheme="minorHAnsi" w:cstheme="minorHAnsi"/>
-        </w:rPr>
         <w:lastRenderedPageBreak/>
-        <w:t xml:space="preserve">εποχές εκπαίδευσης. Επίσης, όλα τα μοντέλα συγκλίνουν στο τελικό σφάλμα σε λιγότερο από 150 εποχές, επομένως η εκπαίδευση μέχρι τις 250 μπορεί να θεωρηθεί περιττή, καθώς δεν βελτιώνει πλέον σημαντικά το μοντέλο. Τέλος, η χρήση του </w:t>
+        <w:t xml:space="preserve">Επίσης, αναφορικά με το τελευταίο TSK μοντέλο (Μοντέλο 4) από την καμπύλη εκμάθησης, παρατηρούμε ότι συγκλίνει πολύ σύντομα, παρά τη μία μικρή και απότομη απόκλιση στις πρώτες εποχές εκπαίδευσης. Επίσης, όλα τα μοντέλα συγκλίνουν στο τελικό σφάλμα σε λιγότερο από 150 εποχές, επομένως η εκπαίδευση μέχρι τις 250 μπορεί να θεωρηθεί περιττή, καθώς δεν βελτιώνει πλέον σημαντικά το μοντέλο. Τέλος, η χρήση του </w:t>
       </w:r>
       <w:r>
         <w:rPr>
@@ -6445,7 +6636,21 @@
         <w:rPr>
           <w:rFonts w:asciiTheme="minorHAnsi" w:hAnsiTheme="minorHAnsi" w:cstheme="minorHAnsi"/>
         </w:rPr>
-        <w:t xml:space="preserve"> συνιστά στη συνεχή εκπαίδευση χωρίς το μοντέλο να φτάνει σε υπερεκπέδευση (</w:t>
+        <w:t xml:space="preserve"> συνιστά στη συνεχή εκπαίδευση χωρίς το μοντέλο να φτάνει σε </w:t>
+      </w:r>
+      <w:proofErr w:type="spellStart"/>
+      <w:r>
+        <w:rPr>
+          <w:rFonts w:asciiTheme="minorHAnsi" w:hAnsiTheme="minorHAnsi" w:cstheme="minorHAnsi"/>
+        </w:rPr>
+        <w:t>υπερεκπέδευση</w:t>
+      </w:r>
+      <w:proofErr w:type="spellEnd"/>
+      <w:r>
+        <w:rPr>
+          <w:rFonts w:asciiTheme="minorHAnsi" w:hAnsiTheme="minorHAnsi" w:cstheme="minorHAnsi"/>
+        </w:rPr>
+        <w:t xml:space="preserve"> (</w:t>
       </w:r>
       <w:r>
         <w:rPr>
@@ -8703,7 +8908,7 @@
 </file>
 
 <file path=customXml/itemProps1.xml><?xml version="1.0" encoding="utf-8"?>
-<ds:datastoreItem xmlns:ds="http://schemas.openxmlformats.org/officeDocument/2006/customXml" ds:itemID="{8843B7D2-B98E-4883-B7B4-DC43C8B6A624}">
+<ds:datastoreItem xmlns:ds="http://schemas.openxmlformats.org/officeDocument/2006/customXml" ds:itemID="{F8C6979A-DE4D-44FF-998D-9DDAE65C8044}">
   <ds:schemaRefs>
     <ds:schemaRef ds:uri="http://schemas.openxmlformats.org/officeDocument/2006/bibliography"/>
   </ds:schemaRefs>

</xml_diff>

<commit_message>
Added optimumModel.m file, finished report4.docx template composition
</commit_message>
<xml_diff>
--- a/asafi-ergasia3/report.docx
+++ b/asafi-ergasia3/report.docx
@@ -1750,8 +1750,6 @@
           <w:szCs w:val="40"/>
         </w:rPr>
       </w:pPr>
-      <w:bookmarkStart w:id="0" w:name="_GoBack"/>
-      <w:bookmarkEnd w:id="0"/>
     </w:p>
     <w:p>
       <w:pPr>
@@ -1840,7 +1838,7 @@
         <w:pStyle w:val="1"/>
         <w:ind w:left="-567"/>
       </w:pPr>
-      <w:bookmarkStart w:id="1" w:name="_Toc14654245"/>
+      <w:bookmarkStart w:id="0" w:name="_Toc14654245"/>
       <w:r>
         <w:lastRenderedPageBreak/>
         <w:t xml:space="preserve">Περιγραφή του </w:t>
@@ -1851,7 +1849,7 @@
       <w:r>
         <w:t>ροβλήματος</w:t>
       </w:r>
-      <w:bookmarkEnd w:id="1"/>
+      <w:bookmarkEnd w:id="0"/>
     </w:p>
     <w:p/>
     <w:p>
@@ -1920,7 +1918,7 @@
         <w:pStyle w:val="1"/>
         <w:ind w:left="-567"/>
       </w:pPr>
-      <w:bookmarkStart w:id="2" w:name="_Toc14654246"/>
+      <w:bookmarkStart w:id="1" w:name="_Toc14654246"/>
       <w:r>
         <w:t xml:space="preserve">Εφαρμογή στο Σετ Δεδομένων </w:t>
       </w:r>
@@ -1969,7 +1967,7 @@
       <w:r>
         <w:t>)</w:t>
       </w:r>
-      <w:bookmarkEnd w:id="2"/>
+      <w:bookmarkEnd w:id="1"/>
     </w:p>
     <w:p/>
     <w:p>
@@ -1977,11 +1975,11 @@
         <w:pStyle w:val="2"/>
         <w:ind w:left="-284"/>
       </w:pPr>
-      <w:bookmarkStart w:id="3" w:name="_Toc14654247"/>
+      <w:bookmarkStart w:id="2" w:name="_Toc14654247"/>
       <w:r>
         <w:t>Προετοιμασία του Σετ Δεδομένων</w:t>
       </w:r>
-      <w:bookmarkEnd w:id="3"/>
+      <w:bookmarkEnd w:id="2"/>
     </w:p>
     <w:p/>
     <w:p>
@@ -2629,7 +2627,7 @@
         </w:rPr>
       </w:pPr>
     </w:p>
-    <w:bookmarkStart w:id="4" w:name="_Hlk14610271"/>
+    <w:bookmarkStart w:id="3" w:name="_Hlk14610271"/>
     <w:p>
       <w:pPr>
         <w:ind w:left="-709"/>
@@ -2665,10 +2663,10 @@
           <v:shape id="_x0000_i1025" type="#_x0000_t75" style="width:104.4pt;height:43.2pt" o:ole="">
             <v:imagedata r:id="rId8" o:title=""/>
           </v:shape>
-          <o:OLEObject Type="Embed" ProgID="Equation.DSMT4" ShapeID="_x0000_i1025" DrawAspect="Content" ObjectID="_1625267666" r:id="rId9"/>
+          <o:OLEObject Type="Embed" ProgID="Equation.DSMT4" ShapeID="_x0000_i1025" DrawAspect="Content" ObjectID="_1625334840" r:id="rId9"/>
         </w:object>
       </w:r>
-      <w:bookmarkEnd w:id="4"/>
+      <w:bookmarkEnd w:id="3"/>
     </w:p>
     <w:p>
       <w:pPr>
@@ -2905,11 +2903,11 @@
         <w:pStyle w:val="2"/>
         <w:ind w:left="-284"/>
       </w:pPr>
-      <w:bookmarkStart w:id="5" w:name="_Toc14654248"/>
+      <w:bookmarkStart w:id="4" w:name="_Toc14654248"/>
       <w:r>
         <w:t>Περιγραφή της Διαδικασίας Εκπαίδευσης</w:t>
       </w:r>
-      <w:bookmarkEnd w:id="5"/>
+      <w:bookmarkEnd w:id="4"/>
     </w:p>
     <w:p>
       <w:pPr>
@@ -3371,7 +3369,7 @@
           <v:shape id="_x0000_i1026" type="#_x0000_t75" style="width:175.2pt;height:20.4pt" o:ole="">
             <v:imagedata r:id="rId11" o:title=""/>
           </v:shape>
-          <o:OLEObject Type="Embed" ProgID="Equation.DSMT4" ShapeID="_x0000_i1026" DrawAspect="Content" ObjectID="_1625267667" r:id="rId12"/>
+          <o:OLEObject Type="Embed" ProgID="Equation.DSMT4" ShapeID="_x0000_i1026" DrawAspect="Content" ObjectID="_1625334841" r:id="rId12"/>
         </w:object>
       </w:r>
       <w:r>
@@ -3402,7 +3400,7 @@
         <w:pStyle w:val="2"/>
         <w:ind w:left="-284"/>
       </w:pPr>
-      <w:bookmarkStart w:id="6" w:name="_Toc14654249"/>
+      <w:bookmarkStart w:id="5" w:name="_Toc14654249"/>
       <w:r>
         <w:t xml:space="preserve">Αποτελέσματα </w:t>
       </w:r>
@@ -3421,34 +3419,34 @@
       <w:r>
         <w:t xml:space="preserve"> Σφάλματος</w:t>
       </w:r>
+      <w:bookmarkEnd w:id="5"/>
+    </w:p>
+    <w:p>
+      <w:pPr>
+        <w:ind w:left="-709"/>
+        <w:rPr>
+          <w:rFonts w:asciiTheme="minorHAnsi" w:hAnsiTheme="minorHAnsi" w:cstheme="minorHAnsi"/>
+        </w:rPr>
+      </w:pPr>
+    </w:p>
+    <w:p>
+      <w:pPr>
+        <w:pStyle w:val="3"/>
+      </w:pPr>
+      <w:bookmarkStart w:id="6" w:name="_Toc14654250"/>
+      <w:r>
+        <w:rPr>
+          <w:lang w:val="en-US"/>
+        </w:rPr>
+        <w:t>TSK</w:t>
+      </w:r>
+      <w:r>
+        <w:t xml:space="preserve"> </w:t>
+      </w:r>
+      <w:r>
+        <w:t>Μοντέλο 1</w:t>
+      </w:r>
       <w:bookmarkEnd w:id="6"/>
-    </w:p>
-    <w:p>
-      <w:pPr>
-        <w:ind w:left="-709"/>
-        <w:rPr>
-          <w:rFonts w:asciiTheme="minorHAnsi" w:hAnsiTheme="minorHAnsi" w:cstheme="minorHAnsi"/>
-        </w:rPr>
-      </w:pPr>
-    </w:p>
-    <w:p>
-      <w:pPr>
-        <w:pStyle w:val="3"/>
-      </w:pPr>
-      <w:bookmarkStart w:id="7" w:name="_Toc14654250"/>
-      <w:r>
-        <w:rPr>
-          <w:lang w:val="en-US"/>
-        </w:rPr>
-        <w:t>TSK</w:t>
-      </w:r>
-      <w:r>
-        <w:t xml:space="preserve"> </w:t>
-      </w:r>
-      <w:r>
-        <w:t>Μοντέλο 1</w:t>
-      </w:r>
-      <w:bookmarkEnd w:id="7"/>
     </w:p>
     <w:p>
       <w:pPr>
@@ -4163,7 +4161,7 @@
       <w:pPr>
         <w:pStyle w:val="3"/>
       </w:pPr>
-      <w:bookmarkStart w:id="8" w:name="_Toc14654251"/>
+      <w:bookmarkStart w:id="7" w:name="_Toc14654251"/>
       <w:r>
         <w:rPr>
           <w:lang w:val="en-US"/>
@@ -4179,7 +4177,7 @@
       <w:r>
         <w:t>2</w:t>
       </w:r>
-      <w:bookmarkEnd w:id="8"/>
+      <w:bookmarkEnd w:id="7"/>
     </w:p>
     <w:p>
       <w:pPr>
@@ -4967,7 +4965,7 @@
       <w:pPr>
         <w:pStyle w:val="3"/>
       </w:pPr>
-      <w:bookmarkStart w:id="9" w:name="_Toc14654252"/>
+      <w:bookmarkStart w:id="8" w:name="_Toc14654252"/>
       <w:r>
         <w:rPr>
           <w:lang w:val="en-US"/>
@@ -4983,7 +4981,7 @@
       <w:r>
         <w:t>3</w:t>
       </w:r>
-      <w:bookmarkEnd w:id="9"/>
+      <w:bookmarkEnd w:id="8"/>
     </w:p>
     <w:p>
       <w:pPr>
@@ -5816,7 +5814,7 @@
       <w:pPr>
         <w:pStyle w:val="3"/>
       </w:pPr>
-      <w:bookmarkStart w:id="10" w:name="_Toc14654253"/>
+      <w:bookmarkStart w:id="9" w:name="_Toc14654253"/>
       <w:r>
         <w:rPr>
           <w:lang w:val="en-US"/>
@@ -5832,7 +5830,7 @@
       <w:r>
         <w:t>4</w:t>
       </w:r>
-      <w:bookmarkEnd w:id="10"/>
+      <w:bookmarkEnd w:id="9"/>
     </w:p>
     <w:p>
       <w:pPr>
@@ -6626,14 +6624,14 @@
       <w:pPr>
         <w:pStyle w:val="3"/>
       </w:pPr>
-      <w:bookmarkStart w:id="11" w:name="_Toc14654254"/>
+      <w:bookmarkStart w:id="10" w:name="_Toc14654254"/>
       <w:r>
         <w:t>Μετρικές Σφάλματος</w:t>
       </w:r>
       <w:r>
         <w:t xml:space="preserve"> και Χρόνοι Εκτέλεσης</w:t>
       </w:r>
-      <w:bookmarkEnd w:id="11"/>
+      <w:bookmarkEnd w:id="10"/>
     </w:p>
     <w:p/>
     <w:p>
@@ -6985,7 +6983,7 @@
         <w:pStyle w:val="1"/>
         <w:ind w:left="-567"/>
       </w:pPr>
-      <w:bookmarkStart w:id="12" w:name="_Toc14654255"/>
+      <w:bookmarkStart w:id="11" w:name="_Toc14654255"/>
       <w:r>
         <w:t xml:space="preserve">Εφαρμογή στο Σετ Δεδομένων </w:t>
       </w:r>
@@ -6995,7 +6993,7 @@
         </w:rPr>
         <w:t>Superconductivity</w:t>
       </w:r>
-      <w:bookmarkEnd w:id="12"/>
+      <w:bookmarkEnd w:id="11"/>
     </w:p>
     <w:p>
       <w:pPr>
@@ -7238,11 +7236,11 @@
         <w:pStyle w:val="2"/>
         <w:ind w:left="-426"/>
       </w:pPr>
-      <w:bookmarkStart w:id="13" w:name="_Toc14654256"/>
+      <w:bookmarkStart w:id="12" w:name="_Toc14654256"/>
       <w:r>
         <w:t>Εύρεση Πλήθους Χαρακτηριστικών και Κανόνων για βέλτιστη Μοντελοποίηση</w:t>
       </w:r>
-      <w:bookmarkEnd w:id="13"/>
+      <w:bookmarkEnd w:id="12"/>
     </w:p>
     <w:p>
       <w:pPr>
@@ -7505,11 +7503,13 @@
         <w:ind w:left="-567"/>
         <w:rPr>
           <w:rFonts w:asciiTheme="minorHAnsi" w:hAnsiTheme="minorHAnsi" w:cstheme="minorHAnsi"/>
-        </w:rPr>
-      </w:pPr>
-      <w:r>
-        <w:rPr>
-          <w:rFonts w:asciiTheme="minorHAnsi" w:hAnsiTheme="minorHAnsi" w:cstheme="minorHAnsi"/>
+          <w:color w:val="FF0000"/>
+        </w:rPr>
+      </w:pPr>
+      <w:r>
+        <w:rPr>
+          <w:rFonts w:asciiTheme="minorHAnsi" w:hAnsiTheme="minorHAnsi" w:cstheme="minorHAnsi"/>
+          <w:color w:val="FF0000"/>
         </w:rPr>
         <w:t xml:space="preserve">Στο σημείο αυτό είναι καλό να εφαρμόσουμε μια </w:t>
       </w:r>
@@ -7517,6 +7517,7 @@
       <w:r>
         <w:rPr>
           <w:rFonts w:asciiTheme="minorHAnsi" w:hAnsiTheme="minorHAnsi" w:cstheme="minorHAnsi"/>
+          <w:color w:val="FF0000"/>
         </w:rPr>
         <w:t>προεπεξεργασία</w:t>
       </w:r>
@@ -7524,30 +7525,35 @@
       <w:r>
         <w:rPr>
           <w:rFonts w:asciiTheme="minorHAnsi" w:hAnsiTheme="minorHAnsi" w:cstheme="minorHAnsi"/>
+          <w:color w:val="FF0000"/>
         </w:rPr>
         <w:t xml:space="preserve"> στα δεδομένα μας και συγκεκριμένα να ελέγξουμε ότι δεν υπάρχουν κενές τιμές και ότι όλα τα</w:t>
       </w:r>
       <w:r>
         <w:rPr>
           <w:rFonts w:asciiTheme="minorHAnsi" w:hAnsiTheme="minorHAnsi" w:cstheme="minorHAnsi"/>
-        </w:rPr>
-        <w:t xml:space="preserve"> </w:t>
-      </w:r>
-      <w:r>
-        <w:rPr>
-          <w:rFonts w:asciiTheme="minorHAnsi" w:hAnsiTheme="minorHAnsi" w:cstheme="minorHAnsi"/>
+          <w:color w:val="FF0000"/>
+        </w:rPr>
+        <w:t xml:space="preserve"> </w:t>
+      </w:r>
+      <w:r>
+        <w:rPr>
+          <w:rFonts w:asciiTheme="minorHAnsi" w:hAnsiTheme="minorHAnsi" w:cstheme="minorHAnsi"/>
+          <w:color w:val="FF0000"/>
         </w:rPr>
         <w:t>δεδομένα είναι στο ίδιο εύρος. Με τον τρόπο αυτό, θα είναι αποτελεσματικότερη, αλλά και ταχύτερη,</w:t>
       </w:r>
       <w:r>
         <w:rPr>
           <w:rFonts w:asciiTheme="minorHAnsi" w:hAnsiTheme="minorHAnsi" w:cstheme="minorHAnsi"/>
-        </w:rPr>
-        <w:t xml:space="preserve"> </w:t>
-      </w:r>
-      <w:r>
-        <w:rPr>
-          <w:rFonts w:asciiTheme="minorHAnsi" w:hAnsiTheme="minorHAnsi" w:cstheme="minorHAnsi"/>
+          <w:color w:val="FF0000"/>
+        </w:rPr>
+        <w:t xml:space="preserve"> </w:t>
+      </w:r>
+      <w:r>
+        <w:rPr>
+          <w:rFonts w:asciiTheme="minorHAnsi" w:hAnsiTheme="minorHAnsi" w:cstheme="minorHAnsi"/>
+          <w:color w:val="FF0000"/>
         </w:rPr>
         <w:t xml:space="preserve">η εκπαίδευση του δικτύου. Για αυτό το λόγο, αφού διαπιστώσουμε ότι δεν υπάρχουν </w:t>
       </w:r>
@@ -7555,6 +7561,7 @@
       <w:r>
         <w:rPr>
           <w:rFonts w:asciiTheme="minorHAnsi" w:hAnsiTheme="minorHAnsi" w:cstheme="minorHAnsi"/>
+          <w:color w:val="FF0000"/>
         </w:rPr>
         <w:t>NaN</w:t>
       </w:r>
@@ -7562,6 +7569,7 @@
       <w:r>
         <w:rPr>
           <w:rFonts w:asciiTheme="minorHAnsi" w:hAnsiTheme="minorHAnsi" w:cstheme="minorHAnsi"/>
+          <w:color w:val="FF0000"/>
         </w:rPr>
         <w:t xml:space="preserve"> τιμές εφαρμόζουμε </w:t>
       </w:r>
@@ -7569,6 +7577,7 @@
       <w:r>
         <w:rPr>
           <w:rFonts w:asciiTheme="minorHAnsi" w:hAnsiTheme="minorHAnsi" w:cstheme="minorHAnsi"/>
+          <w:color w:val="FF0000"/>
         </w:rPr>
         <w:t>κανονικοποίηση</w:t>
       </w:r>
@@ -7576,6 +7585,7 @@
       <w:r>
         <w:rPr>
           <w:rFonts w:asciiTheme="minorHAnsi" w:hAnsiTheme="minorHAnsi" w:cstheme="minorHAnsi"/>
+          <w:color w:val="FF0000"/>
         </w:rPr>
         <w:t xml:space="preserve"> </w:t>
       </w:r>
@@ -7591,12 +7601,14 @@
       <w:r>
         <w:rPr>
           <w:rFonts w:asciiTheme="minorHAnsi" w:hAnsiTheme="minorHAnsi" w:cstheme="minorHAnsi"/>
+          <w:color w:val="FF0000"/>
         </w:rPr>
         <w:t xml:space="preserve"> του </w:t>
       </w:r>
       <w:r>
         <w:rPr>
           <w:rFonts w:asciiTheme="minorHAnsi" w:hAnsiTheme="minorHAnsi" w:cstheme="minorHAnsi"/>
+          <w:color w:val="FF0000"/>
           <w:lang w:val="en-US"/>
         </w:rPr>
         <w:t>Dataset</w:t>
@@ -7604,6 +7616,7 @@
       <w:r>
         <w:rPr>
           <w:rFonts w:asciiTheme="minorHAnsi" w:hAnsiTheme="minorHAnsi" w:cstheme="minorHAnsi"/>
+          <w:color w:val="FF0000"/>
         </w:rPr>
         <w:t xml:space="preserve"> με βάση τον παρακάτω τύπο: </w:t>
       </w:r>
@@ -7613,6 +7626,7 @@
         <w:ind w:left="-567"/>
         <w:rPr>
           <w:rFonts w:asciiTheme="minorHAnsi" w:hAnsiTheme="minorHAnsi" w:cstheme="minorHAnsi"/>
+          <w:color w:val="FF0000"/>
         </w:rPr>
       </w:pPr>
     </w:p>
@@ -7621,18 +7635,20 @@
         <w:ind w:left="-567"/>
         <w:rPr>
           <w:rFonts w:asciiTheme="minorHAnsi" w:hAnsiTheme="minorHAnsi" w:cstheme="minorHAnsi"/>
-        </w:rPr>
-      </w:pPr>
-      <w:r>
-        <w:rPr>
-          <w:rFonts w:asciiTheme="minorHAnsi" w:hAnsiTheme="minorHAnsi" w:cstheme="minorHAnsi"/>
+          <w:color w:val="FF0000"/>
+        </w:rPr>
+      </w:pPr>
+      <w:r>
+        <w:rPr>
+          <w:rFonts w:asciiTheme="minorHAnsi" w:hAnsiTheme="minorHAnsi" w:cstheme="minorHAnsi"/>
+          <w:color w:val="FF0000"/>
           <w:position w:val="-30"/>
         </w:rPr>
         <w:object w:dxaOrig="1680" w:dyaOrig="680" w14:anchorId="129F419F">
-          <v:shape id="_x0000_i1033" type="#_x0000_t75" style="width:104.4pt;height:43.2pt" o:ole="">
+          <v:shape id="_x0000_i1027" type="#_x0000_t75" style="width:104.4pt;height:43.2pt" o:ole="">
             <v:imagedata r:id="rId8" o:title=""/>
           </v:shape>
-          <o:OLEObject Type="Embed" ProgID="Equation.DSMT4" ShapeID="_x0000_i1033" DrawAspect="Content" ObjectID="_1625267668" r:id="rId13"/>
+          <o:OLEObject Type="Embed" ProgID="Equation.DSMT4" ShapeID="_x0000_i1027" DrawAspect="Content" ObjectID="_1625334842" r:id="rId13"/>
         </w:object>
       </w:r>
     </w:p>
@@ -7641,11 +7657,13 @@
         <w:ind w:left="-567"/>
         <w:rPr>
           <w:rFonts w:asciiTheme="minorHAnsi" w:hAnsiTheme="minorHAnsi" w:cstheme="minorHAnsi"/>
-        </w:rPr>
-      </w:pPr>
-      <w:r>
-        <w:rPr>
-          <w:rFonts w:asciiTheme="minorHAnsi" w:hAnsiTheme="minorHAnsi" w:cstheme="minorHAnsi"/>
+          <w:color w:val="FF0000"/>
+        </w:rPr>
+      </w:pPr>
+      <w:r>
+        <w:rPr>
+          <w:rFonts w:asciiTheme="minorHAnsi" w:hAnsiTheme="minorHAnsi" w:cstheme="minorHAnsi"/>
+          <w:color w:val="FF0000"/>
         </w:rPr>
         <w:t xml:space="preserve"> </w:t>
       </w:r>
@@ -7836,6 +7854,7 @@
         <w:ind w:left="-567"/>
         <w:rPr>
           <w:rFonts w:asciiTheme="minorHAnsi" w:hAnsiTheme="minorHAnsi" w:cstheme="minorHAnsi"/>
+          <w:color w:val="FF0000"/>
         </w:rPr>
       </w:pPr>
     </w:p>
@@ -7844,11 +7863,13 @@
         <w:ind w:left="-567"/>
         <w:rPr>
           <w:rFonts w:asciiTheme="minorHAnsi" w:hAnsiTheme="minorHAnsi" w:cstheme="minorHAnsi"/>
-        </w:rPr>
-      </w:pPr>
-      <w:r>
-        <w:rPr>
-          <w:rFonts w:asciiTheme="minorHAnsi" w:hAnsiTheme="minorHAnsi" w:cstheme="minorHAnsi"/>
+          <w:color w:val="FF0000"/>
+        </w:rPr>
+      </w:pPr>
+      <w:r>
+        <w:rPr>
+          <w:rFonts w:asciiTheme="minorHAnsi" w:hAnsiTheme="minorHAnsi" w:cstheme="minorHAnsi"/>
+          <w:color w:val="FF0000"/>
         </w:rPr>
         <w:t>Ο λόγος που γίνεται αυτό είναι ότι κάθε χαρακτηριστικό περιλαμβάνει τιμές σε διαφορετικό εύρος, με αποτέλεσμα αν αγνοήσουμε το παραπάνω βήμα να μην υλοποιείται ορθά η εκπαίδευση του δικτύου. Μετά το πέρας της παραπάνω διαδικασίας όλα τα χαρακτηριστικά, αλλά και η έξοδος παίρνουν τιμές εύρους από 0 έως 1.</w:t>
       </w:r>
@@ -8400,6 +8421,8 @@
         </w:rPr>
         <w:t>)</w:t>
       </w:r>
+      <w:bookmarkStart w:id="13" w:name="_GoBack"/>
+      <w:bookmarkEnd w:id="13"/>
     </w:p>
     <w:p>
       <w:pPr>
@@ -8994,10 +9017,10 @@
           <w:position w:val="-14"/>
         </w:rPr>
         <w:object w:dxaOrig="4160" w:dyaOrig="400" w14:anchorId="0293FAE2">
-          <v:shape id="_x0000_i1032" type="#_x0000_t75" style="width:232.2pt;height:22.8pt" o:ole="">
+          <v:shape id="_x0000_i1028" type="#_x0000_t75" style="width:232.2pt;height:22.8pt" o:ole="">
             <v:imagedata r:id="rId14" o:title=""/>
           </v:shape>
-          <o:OLEObject Type="Embed" ProgID="Equation.DSMT4" ShapeID="_x0000_i1032" DrawAspect="Content" ObjectID="_1625267669" r:id="rId15"/>
+          <o:OLEObject Type="Embed" ProgID="Equation.DSMT4" ShapeID="_x0000_i1028" DrawAspect="Content" ObjectID="_1625334843" r:id="rId15"/>
         </w:object>
       </w:r>
     </w:p>
@@ -10656,9 +10679,6 @@
       <w:pPr>
         <w:pStyle w:val="1"/>
         <w:ind w:left="-567"/>
-        <w:rPr>
-          <w:lang w:val="en-US"/>
-        </w:rPr>
       </w:pPr>
       <w:bookmarkStart w:id="16" w:name="_Toc14654259"/>
       <w:r>
@@ -10672,19 +10692,10 @@
       </w:r>
       <w:bookmarkEnd w:id="16"/>
     </w:p>
-    <w:p>
-      <w:pPr>
-        <w:rPr>
-          <w:lang w:val="en-US"/>
-        </w:rPr>
-      </w:pPr>
-    </w:p>
+    <w:p/>
     <w:p>
       <w:pPr>
         <w:ind w:left="-426"/>
-        <w:rPr>
-          <w:lang w:val="en-US"/>
-        </w:rPr>
       </w:pPr>
     </w:p>
     <w:p>
@@ -11112,6 +11123,7 @@
         <w:docPartUnique/>
       </w:docPartObj>
     </w:sdtPr>
+    <w:sdtEndPr/>
     <w:sdtContent>
       <w:p>
         <w:pPr>
@@ -13533,7 +13545,7 @@
 </file>
 
 <file path=customXml/itemProps1.xml><?xml version="1.0" encoding="utf-8"?>
-<ds:datastoreItem xmlns:ds="http://schemas.openxmlformats.org/officeDocument/2006/customXml" ds:itemID="{541971E0-0AD9-48FA-8D7B-328CA72FFA6A}">
+<ds:datastoreItem xmlns:ds="http://schemas.openxmlformats.org/officeDocument/2006/customXml" ds:itemID="{4D2A96A7-33DE-4DED-8978-81CD148C5E5E}">
   <ds:schemaRefs>
     <ds:schemaRef ds:uri="http://schemas.openxmlformats.org/officeDocument/2006/bibliography"/>
   </ds:schemaRefs>

</xml_diff>